<commit_message>
add exercise12 and update ex.10
</commit_message>
<xml_diff>
--- a/Lab1/Лаб1.docx
+++ b/Lab1/Лаб1.docx
@@ -2511,11 +2511,78 @@
       </w:r>
     </w:p>
     <w:p>
+      <w:pPr>
+        <w:jc w:val="center"/>
+      </w:pPr>
+      <w:r>
+        <w:rPr>
+          <w:noProof/>
+          <w:lang w:eastAsia="ru-RU"/>
+        </w:rPr>
+        <w:lastRenderedPageBreak/>
+        <w:drawing>
+          <wp:inline distT="0" distB="0" distL="0" distR="0">
+            <wp:extent cx="5940425" cy="1825331"/>
+            <wp:effectExtent l="0" t="0" r="3175" b="3810"/>
+            <wp:docPr id="25" name="Рисунок 25" descr="C:\Users\Anastasia\Downloads\Пустой диаграммой (3).png"/>
+            <wp:cNvGraphicFramePr>
+              <a:graphicFrameLocks xmlns:a="http://schemas.openxmlformats.org/drawingml/2006/main" noChangeAspect="1"/>
+            </wp:cNvGraphicFramePr>
+            <a:graphic xmlns:a="http://schemas.openxmlformats.org/drawingml/2006/main">
+              <a:graphicData uri="http://schemas.openxmlformats.org/drawingml/2006/picture">
+                <pic:pic xmlns:pic="http://schemas.openxmlformats.org/drawingml/2006/picture">
+                  <pic:nvPicPr>
+                    <pic:cNvPr id="0" name="Picture 1" descr="C:\Users\Anastasia\Downloads\Пустой диаграммой (3).png"/>
+                    <pic:cNvPicPr>
+                      <a:picLocks noChangeAspect="1" noChangeArrowheads="1"/>
+                    </pic:cNvPicPr>
+                  </pic:nvPicPr>
+                  <pic:blipFill>
+                    <a:blip r:embed="rId25" cstate="print">
+                      <a:extLst>
+                        <a:ext uri="{28A0092B-C50C-407E-A947-70E740481C1C}">
+                          <a14:useLocalDpi xmlns:a14="http://schemas.microsoft.com/office/drawing/2010/main" val="0"/>
+                        </a:ext>
+                      </a:extLst>
+                    </a:blip>
+                    <a:srcRect/>
+                    <a:stretch>
+                      <a:fillRect/>
+                    </a:stretch>
+                  </pic:blipFill>
+                  <pic:spPr bwMode="auto">
+                    <a:xfrm>
+                      <a:off x="0" y="0"/>
+                      <a:ext cx="5940425" cy="1825331"/>
+                    </a:xfrm>
+                    <a:prstGeom prst="rect">
+                      <a:avLst/>
+                    </a:prstGeom>
+                    <a:noFill/>
+                    <a:ln>
+                      <a:noFill/>
+                    </a:ln>
+                  </pic:spPr>
+                </pic:pic>
+              </a:graphicData>
+            </a:graphic>
+          </wp:inline>
+        </w:drawing>
+      </w:r>
+    </w:p>
+    <w:p>
+      <w:pPr>
+        <w:jc w:val="center"/>
+      </w:pPr>
+      <w:r>
+        <w:t>Рисунок 21 – Новое семейное древо</w:t>
+      </w:r>
+    </w:p>
+    <w:p>
       <w:r>
         <w:rPr>
           <w:b/>
         </w:rPr>
-        <w:lastRenderedPageBreak/>
         <w:t>Задание 11.</w:t>
       </w:r>
       <w:r>
@@ -2583,9 +2650,13 @@
         <w:jc w:val="center"/>
       </w:pPr>
       <w:r>
+        <w:rPr>
+          <w:noProof/>
+          <w:lang w:eastAsia="ru-RU"/>
+        </w:rPr>
         <w:drawing>
           <wp:inline distT="0" distB="0" distL="0" distR="0" wp14:anchorId="71077B7D" wp14:editId="34A32037">
-            <wp:extent cx="3581400" cy="3341700"/>
+            <wp:extent cx="2999860" cy="2381250"/>
             <wp:effectExtent l="0" t="0" r="0" b="0"/>
             <wp:docPr id="18" name="Рисунок 18"/>
             <wp:cNvGraphicFramePr>
@@ -2598,8 +2669,197 @@
                     <pic:cNvPr id="1" name=""/>
                     <pic:cNvPicPr/>
                   </pic:nvPicPr>
+                  <pic:blipFill rotWithShape="1">
+                    <a:blip r:embed="rId26"/>
+                    <a:srcRect b="14927"/>
+                    <a:stretch/>
+                  </pic:blipFill>
+                  <pic:spPr bwMode="auto">
+                    <a:xfrm>
+                      <a:off x="0" y="0"/>
+                      <a:ext cx="3008546" cy="2388145"/>
+                    </a:xfrm>
+                    <a:prstGeom prst="rect">
+                      <a:avLst/>
+                    </a:prstGeom>
+                    <a:ln>
+                      <a:noFill/>
+                    </a:ln>
+                    <a:extLst>
+                      <a:ext uri="{53640926-AAD7-44D8-BBD7-CCE9431645EC}">
+                        <a14:shadowObscured xmlns:a14="http://schemas.microsoft.com/office/drawing/2010/main"/>
+                      </a:ext>
+                    </a:extLst>
+                  </pic:spPr>
+                </pic:pic>
+              </a:graphicData>
+            </a:graphic>
+          </wp:inline>
+        </w:drawing>
+      </w:r>
+    </w:p>
+    <w:p>
+      <w:pPr>
+        <w:jc w:val="center"/>
+        <w:rPr>
+          <w:lang w:val="en-US"/>
+        </w:rPr>
+      </w:pPr>
+      <w:r>
+        <w:t>Рисунок</w:t>
+      </w:r>
+      <w:r>
+        <w:rPr>
+          <w:lang w:val="en-US"/>
+        </w:rPr>
+        <w:t xml:space="preserve"> 2</w:t>
+      </w:r>
+      <w:r>
+        <w:rPr>
+          <w:lang w:val="en-US"/>
+        </w:rPr>
+        <w:t>2</w:t>
+      </w:r>
+      <w:r>
+        <w:rPr>
+          <w:lang w:val="en-US"/>
+        </w:rPr>
+        <w:t xml:space="preserve"> – </w:t>
+      </w:r>
+      <w:r>
+        <w:t>Запрос</w:t>
+      </w:r>
+      <w:r>
+        <w:rPr>
+          <w:lang w:val="en-US"/>
+        </w:rPr>
+        <w:t xml:space="preserve"> </w:t>
+      </w:r>
+      <w:proofErr w:type="spellStart"/>
+      <w:r>
+        <w:rPr>
+          <w:lang w:val="en-US"/>
+        </w:rPr>
+        <w:t>grand</w:t>
+      </w:r>
+      <w:r>
+        <w:rPr>
+          <w:lang w:val="en-US"/>
+        </w:rPr>
+        <w:t>_</w:t>
+      </w:r>
+      <w:r>
+        <w:rPr>
+          <w:lang w:val="en-US"/>
+        </w:rPr>
+        <w:t>ma</w:t>
+      </w:r>
+      <w:r>
+        <w:rPr>
+          <w:lang w:val="en-US"/>
+        </w:rPr>
+        <w:t>_</w:t>
+      </w:r>
+      <w:r>
+        <w:rPr>
+          <w:lang w:val="en-US"/>
+        </w:rPr>
+        <w:t>and</w:t>
+      </w:r>
+      <w:r>
+        <w:rPr>
+          <w:lang w:val="en-US"/>
+        </w:rPr>
+        <w:t>_</w:t>
+      </w:r>
+      <w:r>
+        <w:rPr>
+          <w:lang w:val="en-US"/>
+        </w:rPr>
+        <w:t>da</w:t>
+      </w:r>
+      <w:proofErr w:type="spellEnd"/>
+    </w:p>
+    <w:p>
+      <w:r>
+        <w:rPr>
+          <w:b/>
+        </w:rPr>
+        <w:t>Задание 12.</w:t>
+      </w:r>
+      <w:r>
+        <w:t xml:space="preserve"> Построение предикатов </w:t>
+      </w:r>
+      <w:r>
+        <w:rPr>
+          <w:lang w:val="en-US"/>
+        </w:rPr>
+        <w:t>uncle</w:t>
+      </w:r>
+      <w:r>
+        <w:t>(</w:t>
+      </w:r>
+      <w:proofErr w:type="gramStart"/>
+      <w:r>
+        <w:rPr>
+          <w:lang w:val="en-US"/>
+        </w:rPr>
+        <w:t>X</w:t>
+      </w:r>
+      <w:r>
+        <w:t>,</w:t>
+      </w:r>
+      <w:r>
+        <w:rPr>
+          <w:lang w:val="en-US"/>
+        </w:rPr>
+        <w:t>Y</w:t>
+      </w:r>
+      <w:proofErr w:type="gramEnd"/>
+      <w:r>
+        <w:t xml:space="preserve">), </w:t>
+      </w:r>
+      <w:r>
+        <w:rPr>
+          <w:lang w:val="en-US"/>
+        </w:rPr>
+        <w:t>uncle</w:t>
+      </w:r>
+      <w:r>
+        <w:t>(</w:t>
+      </w:r>
+      <w:r>
+        <w:rPr>
+          <w:lang w:val="en-US"/>
+        </w:rPr>
+        <w:t>X</w:t>
+      </w:r>
+      <w:r>
+        <w:t>).</w:t>
+      </w:r>
+    </w:p>
+    <w:p>
+      <w:pPr>
+        <w:jc w:val="center"/>
+      </w:pPr>
+      <w:r>
+        <w:drawing>
+          <wp:inline distT="0" distB="0" distL="0" distR="0" wp14:anchorId="0D460699" wp14:editId="57F093E6">
+            <wp:extent cx="2924175" cy="2728463"/>
+            <wp:effectExtent l="0" t="0" r="0" b="0"/>
+            <wp:docPr id="22" name="Рисунок 22"/>
+            <wp:cNvGraphicFramePr>
+              <a:graphicFrameLocks xmlns:a="http://schemas.openxmlformats.org/drawingml/2006/main" noChangeAspect="1"/>
+            </wp:cNvGraphicFramePr>
+            <a:graphic xmlns:a="http://schemas.openxmlformats.org/drawingml/2006/main">
+              <a:graphicData uri="http://schemas.openxmlformats.org/drawingml/2006/picture">
+                <pic:pic xmlns:pic="http://schemas.openxmlformats.org/drawingml/2006/picture">
+                  <pic:nvPicPr>
+                    <pic:cNvPr id="1" name=""/>
+                    <pic:cNvPicPr/>
+                  </pic:nvPicPr>
                   <pic:blipFill>
-                    <a:blip r:embed="rId25"/>
+                    <a:blip r:embed="rId27"/>
                     <a:stretch>
                       <a:fillRect/>
                     </a:stretch>
@@ -2607,7 +2867,7 @@
                   <pic:spPr>
                     <a:xfrm>
                       <a:off x="0" y="0"/>
-                      <a:ext cx="3585516" cy="3345540"/>
+                      <a:ext cx="2924175" cy="2728463"/>
                     </a:xfrm>
                     <a:prstGeom prst="rect">
                       <a:avLst/>
@@ -2623,81 +2883,164 @@
     <w:p>
       <w:pPr>
         <w:jc w:val="center"/>
-        <w:rPr>
-          <w:lang w:val="en-US"/>
-        </w:rPr>
-      </w:pPr>
-      <w:r>
-        <w:t>Рисунок</w:t>
-      </w:r>
-      <w:r>
-        <w:rPr>
-          <w:lang w:val="en-US"/>
-        </w:rPr>
-        <w:t xml:space="preserve"> – </w:t>
-      </w:r>
-      <w:r>
-        <w:t>Запрос</w:t>
-      </w:r>
-      <w:r>
-        <w:rPr>
-          <w:lang w:val="en-US"/>
-        </w:rPr>
+      </w:pPr>
+      <w:r>
+        <w:t>Рисунок 2</w:t>
+      </w:r>
+      <w:r>
+        <w:t>3</w:t>
+      </w:r>
+      <w:r>
+        <w:t xml:space="preserve"> – Трассировка </w:t>
+      </w:r>
+      <w:r>
+        <w:rPr>
+          <w:lang w:val="en-US"/>
+        </w:rPr>
+        <w:t>uncle</w:t>
+      </w:r>
+      <w:r>
+        <w:t xml:space="preserve"> (запрос 1)</w:t>
+      </w:r>
+    </w:p>
+    <w:p>
+      <w:pPr>
+        <w:jc w:val="center"/>
+      </w:pPr>
+      <w:r>
+        <w:lastRenderedPageBreak/>
+        <w:drawing>
+          <wp:inline distT="0" distB="0" distL="0" distR="0" wp14:anchorId="3FB16205" wp14:editId="06BAA4BF">
+            <wp:extent cx="2857500" cy="2666250"/>
+            <wp:effectExtent l="0" t="0" r="0" b="1270"/>
+            <wp:docPr id="23" name="Рисунок 23"/>
+            <wp:cNvGraphicFramePr>
+              <a:graphicFrameLocks xmlns:a="http://schemas.openxmlformats.org/drawingml/2006/main" noChangeAspect="1"/>
+            </wp:cNvGraphicFramePr>
+            <a:graphic xmlns:a="http://schemas.openxmlformats.org/drawingml/2006/main">
+              <a:graphicData uri="http://schemas.openxmlformats.org/drawingml/2006/picture">
+                <pic:pic xmlns:pic="http://schemas.openxmlformats.org/drawingml/2006/picture">
+                  <pic:nvPicPr>
+                    <pic:cNvPr id="1" name=""/>
+                    <pic:cNvPicPr/>
+                  </pic:nvPicPr>
+                  <pic:blipFill>
+                    <a:blip r:embed="rId28"/>
+                    <a:stretch>
+                      <a:fillRect/>
+                    </a:stretch>
+                  </pic:blipFill>
+                  <pic:spPr>
+                    <a:xfrm>
+                      <a:off x="0" y="0"/>
+                      <a:ext cx="2887828" cy="2694549"/>
+                    </a:xfrm>
+                    <a:prstGeom prst="rect">
+                      <a:avLst/>
+                    </a:prstGeom>
+                  </pic:spPr>
+                </pic:pic>
+              </a:graphicData>
+            </a:graphic>
+          </wp:inline>
+        </w:drawing>
+      </w:r>
+    </w:p>
+    <w:p>
+      <w:pPr>
+        <w:jc w:val="center"/>
+      </w:pPr>
+      <w:r>
+        <w:t>Рисунок 24</w:t>
+      </w:r>
+      <w:r>
         <w:t xml:space="preserve"> </w:t>
       </w:r>
-      <w:proofErr w:type="spellStart"/>
-      <w:r>
-        <w:rPr>
-          <w:lang w:val="en-US"/>
-        </w:rPr>
-        <w:t>grand</w:t>
-      </w:r>
-      <w:r>
-        <w:rPr>
-          <w:lang w:val="en-US"/>
-        </w:rPr>
-        <w:t>_</w:t>
-      </w:r>
-      <w:r>
-        <w:rPr>
-          <w:lang w:val="en-US"/>
-        </w:rPr>
-        <w:t>ma</w:t>
-      </w:r>
-      <w:r>
-        <w:rPr>
-          <w:lang w:val="en-US"/>
-        </w:rPr>
-        <w:t>_</w:t>
-      </w:r>
-      <w:r>
-        <w:rPr>
-          <w:lang w:val="en-US"/>
-        </w:rPr>
-        <w:t>and</w:t>
-      </w:r>
-      <w:r>
-        <w:rPr>
-          <w:lang w:val="en-US"/>
-        </w:rPr>
-        <w:t>_</w:t>
-      </w:r>
-      <w:r>
-        <w:rPr>
-          <w:lang w:val="en-US"/>
-        </w:rPr>
-        <w:t>da</w:t>
-      </w:r>
-      <w:proofErr w:type="spellEnd"/>
-    </w:p>
-    <w:p>
-      <w:pPr>
-        <w:rPr>
-          <w:lang w:val="en-US"/>
-        </w:rPr>
+      <w:r>
+        <w:t xml:space="preserve">– Трассировка </w:t>
+      </w:r>
+      <w:r>
+        <w:rPr>
+          <w:lang w:val="en-US"/>
+        </w:rPr>
+        <w:t>uncle</w:t>
+      </w:r>
+      <w:r>
+        <w:t xml:space="preserve"> (запрос 2</w:t>
+      </w:r>
+      <w:r>
+        <w:t>)</w:t>
+      </w:r>
+    </w:p>
+    <w:p>
+      <w:pPr>
+        <w:jc w:val="center"/>
       </w:pPr>
       <w:bookmarkStart w:id="0" w:name="_GoBack"/>
+      <w:r>
+        <w:drawing>
+          <wp:inline distT="0" distB="0" distL="0" distR="0" wp14:anchorId="4DFF5B3D" wp14:editId="5F9F1CD5">
+            <wp:extent cx="3048000" cy="2844000"/>
+            <wp:effectExtent l="0" t="0" r="0" b="0"/>
+            <wp:docPr id="24" name="Рисунок 24"/>
+            <wp:cNvGraphicFramePr>
+              <a:graphicFrameLocks xmlns:a="http://schemas.openxmlformats.org/drawingml/2006/main" noChangeAspect="1"/>
+            </wp:cNvGraphicFramePr>
+            <a:graphic xmlns:a="http://schemas.openxmlformats.org/drawingml/2006/main">
+              <a:graphicData uri="http://schemas.openxmlformats.org/drawingml/2006/picture">
+                <pic:pic xmlns:pic="http://schemas.openxmlformats.org/drawingml/2006/picture">
+                  <pic:nvPicPr>
+                    <pic:cNvPr id="1" name=""/>
+                    <pic:cNvPicPr/>
+                  </pic:nvPicPr>
+                  <pic:blipFill>
+                    <a:blip r:embed="rId29"/>
+                    <a:stretch>
+                      <a:fillRect/>
+                    </a:stretch>
+                  </pic:blipFill>
+                  <pic:spPr>
+                    <a:xfrm>
+                      <a:off x="0" y="0"/>
+                      <a:ext cx="3062985" cy="2857982"/>
+                    </a:xfrm>
+                    <a:prstGeom prst="rect">
+                      <a:avLst/>
+                    </a:prstGeom>
+                  </pic:spPr>
+                </pic:pic>
+              </a:graphicData>
+            </a:graphic>
+          </wp:inline>
+        </w:drawing>
+      </w:r>
       <w:bookmarkEnd w:id="0"/>
+    </w:p>
+    <w:p>
+      <w:pPr>
+        <w:jc w:val="center"/>
+      </w:pPr>
+      <w:r>
+        <w:t>Рисунок 25</w:t>
+      </w:r>
+      <w:r>
+        <w:t xml:space="preserve"> </w:t>
+      </w:r>
+      <w:r>
+        <w:t xml:space="preserve">– Трассировка </w:t>
+      </w:r>
+      <w:r>
+        <w:rPr>
+          <w:lang w:val="en-US"/>
+        </w:rPr>
+        <w:t>uncle</w:t>
+      </w:r>
+      <w:r>
+        <w:t xml:space="preserve"> (запрос 3</w:t>
+      </w:r>
+      <w:r>
+        <w:t>)</w:t>
+      </w:r>
     </w:p>
     <w:sectPr>
       <w:pgSz w:w="11906" w:h="16838"/>
@@ -3407,7 +3750,7 @@
 </file>
 
 <file path=customXml/itemProps1.xml><?xml version="1.0" encoding="utf-8"?>
-<ds:datastoreItem xmlns:ds="http://schemas.openxmlformats.org/officeDocument/2006/customXml" ds:itemID="{B249A420-4FE5-49C9-874E-7BD19E922327}">
+<ds:datastoreItem xmlns:ds="http://schemas.openxmlformats.org/officeDocument/2006/customXml" ds:itemID="{9456F006-2BBD-4261-BF95-94AB24742EEF}">
   <ds:schemaRefs>
     <ds:schemaRef ds:uri="http://schemas.openxmlformats.org/officeDocument/2006/bibliography"/>
   </ds:schemaRefs>

</xml_diff>